<commit_message>
Go big or go home.
</commit_message>
<xml_diff>
--- a/Manuscripts/Revision 3/GH Ecological Applications Cover Letter v3.docx
+++ b/Manuscripts/Revision 3/GH Ecological Applications Cover Letter v3.docx
@@ -222,7 +222,21 @@
           <w:rFonts w:ascii="Times New Roman" w:hAnsi="Times New Roman"/>
           <w:szCs w:val="24"/>
         </w:rPr>
-        <w:t xml:space="preserve">We are submitting our manuscript titled “Plant species identity matters when comparing the trophic impacts of native and non-native plants: insights from a community-wide bird-exclusion experiment” for consideration as a Research Article in </w:t>
+        <w:t>We are submitting our manuscript titled “</w:t>
+      </w:r>
+      <w:r>
+        <w:rPr>
+          <w:rFonts w:ascii="Times New Roman" w:hAnsi="Times New Roman"/>
+          <w:szCs w:val="24"/>
+        </w:rPr>
+        <w:t>Are native plants always superior foraging opportunities for insectivores compared to invasives?</w:t>
+      </w:r>
+      <w:r>
+        <w:rPr>
+          <w:rFonts w:ascii="Times New Roman" w:hAnsi="Times New Roman"/>
+          <w:szCs w:val="24"/>
+        </w:rPr>
+        <w:t xml:space="preserve">” for consideration as a Research Article in </w:t>
       </w:r>
       <w:r>
         <w:rPr>

</xml_diff>